<commit_message>
Made some improvements to the WOC add edge method.  I won't be able to test until I get to my computer at home.  My laptop can't hang.
</commit_message>
<xml_diff>
--- a/Exercises/Chapter 5 Exercises.docx
+++ b/Exercises/Chapter 5 Exercises.docx
@@ -7,7 +7,13 @@
         <w:pStyle w:val="Title"/>
       </w:pPr>
       <w:r>
-        <w:t>Homework Chapter 5</w:t>
+        <w:t xml:space="preserve">Chapter </w:t>
+      </w:r>
+      <w:r>
+        <w:t>5</w:t>
+      </w:r>
+      <w:r>
+        <w:t xml:space="preserve"> Exercises</w:t>
       </w:r>
     </w:p>
     <w:p>
@@ -15,7 +21,6 @@
         <w:pStyle w:val="Heading1"/>
       </w:pPr>
       <w:r>
-        <w:lastRenderedPageBreak/>
         <w:t>Exercise</w:t>
       </w:r>
       <w:r>
@@ -31,9 +36,9 @@
           <w:noProof/>
         </w:rPr>
         <w:drawing>
-          <wp:inline distT="0" distB="0" distL="0" distR="0">
-            <wp:extent cx="5486400" cy="7315200"/>
-            <wp:effectExtent l="0" t="0" r="0" b="0"/>
+          <wp:inline distT="0" distB="0" distL="0" distR="0" wp14:anchorId="490E1AD9" wp14:editId="3D28D757">
+            <wp:extent cx="5486400" cy="6108700"/>
+            <wp:effectExtent l="0" t="0" r="0" b="12700"/>
             <wp:docPr id="1" name="Picture 1"/>
             <wp:cNvGraphicFramePr>
               <a:graphicFrameLocks xmlns:a="http://schemas.openxmlformats.org/drawingml/2006/main" noChangeAspect="1"/>
@@ -60,7 +65,7 @@
                   <pic:spPr>
                     <a:xfrm>
                       <a:off x="0" y="0"/>
-                      <a:ext cx="5486400" cy="7315200"/>
+                      <a:ext cx="5486400" cy="6108700"/>
                     </a:xfrm>
                     <a:prstGeom prst="rect">
                       <a:avLst/>
@@ -72,12 +77,16 @@
           </wp:inline>
         </w:drawing>
       </w:r>
+      <w:bookmarkStart w:id="0" w:name="_GoBack"/>
+      <w:bookmarkEnd w:id="0"/>
     </w:p>
+    <w:p/>
     <w:p>
       <w:pPr>
         <w:pStyle w:val="Heading1"/>
       </w:pPr>
       <w:r>
+        <w:lastRenderedPageBreak/>
         <w:t>Exercise 5.21</w:t>
       </w:r>
     </w:p>
@@ -111,8 +120,6 @@
       <w:r>
         <w:t>True.  In a partially observable game, it does not provide much information to know what move the second player will make.</w:t>
       </w:r>
-      <w:bookmarkStart w:id="0" w:name="_GoBack"/>
-      <w:bookmarkEnd w:id="0"/>
     </w:p>
     <w:p>
       <w:pPr>

</xml_diff>